<commit_message>
create assets and figures folders
</commit_message>
<xml_diff>
--- a/PR_manuscript.docx
+++ b/PR_manuscript.docx
@@ -155,15 +155,7 @@
           <w:sz w:val="20"/>
           <w:szCs w:val="20"/>
         </w:rPr>
-        <w:t>first.author@university.e</w:t>
-      </w:r>
-      <w:r>
-        <w:rPr>
-          <w:rFonts w:cs="Courier New" w:ascii="Courier New" w:hAnsi="Courier New"/>
-          <w:sz w:val="20"/>
-          <w:szCs w:val="20"/>
-        </w:rPr>
-        <w:t>mail</w:t>
+        <w:t>first.author@university.email</w:t>
       </w:r>
     </w:p>
     <w:p>
@@ -1968,14 +1960,14 @@
         <w:tblLook w:val="04a0" w:noHBand="0" w:noVBand="1" w:firstColumn="1" w:lastRow="0" w:lastColumn="0" w:firstRow="1"/>
       </w:tblPr>
       <w:tblGrid>
-        <w:gridCol w:w="8516"/>
-        <w:gridCol w:w="844"/>
+        <w:gridCol w:w="8515"/>
+        <w:gridCol w:w="845"/>
       </w:tblGrid>
       <w:tr>
         <w:trPr/>
         <w:tc>
           <w:tcPr>
-            <w:tcW w:w="8516" w:type="dxa"/>
+            <w:tcW w:w="8515" w:type="dxa"/>
             <w:tcBorders>
               <w:top w:val="nil"/>
               <w:start w:val="nil"/>
@@ -2148,7 +2140,7 @@
         </w:tc>
         <w:tc>
           <w:tcPr>
-            <w:tcW w:w="844" w:type="dxa"/>
+            <w:tcW w:w="845" w:type="dxa"/>
             <w:tcBorders>
               <w:top w:val="nil"/>
               <w:start w:val="nil"/>
@@ -2290,7 +2282,11 @@
       </w:pPr>
       <w:r>
         <w:rPr/>
-        <w:t>Open Science Statements</w:t>
+        <w:t xml:space="preserve">Open Science </w:t>
+      </w:r>
+      <w:r>
+        <w:rPr/>
+        <w:t>Declarations</w:t>
       </w:r>
     </w:p>
     <w:p>

</xml_diff>

<commit_message>
add word count and orcid to docx
</commit_message>
<xml_diff>
--- a/PR_manuscript.docx
+++ b/PR_manuscript.docx
@@ -82,7 +82,14 @@
           <w:i/>
           <w:iCs/>
         </w:rPr>
-        <w:t>Affiliation of First Author, City, Country</w:t>
+        <w:t xml:space="preserve">Affiliation of First Author, City, Country </w:t>
+      </w:r>
+      <w:r>
+        <w:rPr>
+          <w:i/>
+          <w:iCs/>
+        </w:rPr>
+        <w:t>(https://orcid.org/0000-0000-0000-0000)</w:t>
       </w:r>
     </w:p>
     <w:p>
@@ -112,7 +119,16 @@
           <w:sz w:val="20"/>
           <w:szCs w:val="20"/>
         </w:rPr>
-        <w:t>Affiliation of Second Author, City, Country</w:t>
+        <w:t xml:space="preserve">Affiliation of Second Author, City, Country </w:t>
+      </w:r>
+      <w:r>
+        <w:rPr>
+          <w:i/>
+          <w:iCs/>
+          <w:sz w:val="20"/>
+          <w:szCs w:val="20"/>
+        </w:rPr>
+        <w:t>(https://orcid.org/0000-0000-0000-0000)</w:t>
       </w:r>
     </w:p>
     <w:p>
@@ -249,6 +265,112 @@
       </w:pPr>
       <w:r>
         <w:rPr/>
+      </w:r>
+    </w:p>
+    <w:p>
+      <w:pPr>
+        <w:pStyle w:val="PRfrontpage"/>
+        <w:rPr>
+          <w:b/>
+          <w:bCs/>
+        </w:rPr>
+      </w:pPr>
+      <w:r>
+        <w:rPr>
+          <w:b/>
+          <w:bCs/>
+        </w:rPr>
+        <w:t>Word count:</w:t>
+      </w:r>
+    </w:p>
+    <w:p>
+      <w:pPr>
+        <w:pStyle w:val="PRfrontpage"/>
+        <w:rPr/>
+      </w:pPr>
+      <w:r>
+        <w:rPr/>
+        <w:t xml:space="preserve">[for letters only] Abstract + main text + captions: </w:t>
+      </w:r>
+      <w:r>
+        <w:rPr>
+          <w:rFonts w:eastAsia="Liberation Serif" w:cs="Liberation Serif" w:ascii="Liberation Serif" w:hAnsi="Liberation Serif"/>
+          <w:b w:val="false"/>
+          <w:bCs w:val="false"/>
+        </w:rPr>
+        <w:t>≤</w:t>
+      </w:r>
+      <w:r>
+        <w:rPr/>
+        <w:t>4500</w:t>
+      </w:r>
+    </w:p>
+    <w:p>
+      <w:pPr>
+        <w:pStyle w:val="PRfrontpage"/>
+        <w:rPr/>
+      </w:pPr>
+      <w:r>
+        <w:rPr/>
+        <w:t xml:space="preserve">[for letters only] Methods: </w:t>
+      </w:r>
+      <w:r>
+        <w:rPr>
+          <w:rFonts w:eastAsia="Liberation Serif" w:cs="Liberation Serif" w:ascii="Liberation Serif" w:hAnsi="Liberation Serif"/>
+          <w:b w:val="false"/>
+          <w:bCs w:val="false"/>
+        </w:rPr>
+        <w:t>≤</w:t>
+      </w:r>
+      <w:r>
+        <w:rPr/>
+        <w:t>3000</w:t>
+      </w:r>
+    </w:p>
+    <w:p>
+      <w:pPr>
+        <w:pStyle w:val="PRfrontpage"/>
+        <w:rPr>
+          <w:b w:val="false"/>
+          <w:bCs w:val="false"/>
+        </w:rPr>
+      </w:pPr>
+      <w:r>
+        <w:rPr>
+          <w:b w:val="false"/>
+          <w:bCs w:val="false"/>
+        </w:rPr>
+        <w:t xml:space="preserve">Abstract: </w:t>
+      </w:r>
+      <w:r>
+        <w:rPr>
+          <w:rFonts w:eastAsia="Liberation Serif" w:cs="Liberation Serif" w:ascii="Liberation Serif" w:hAnsi="Liberation Serif"/>
+          <w:b w:val="false"/>
+          <w:bCs w:val="false"/>
+        </w:rPr>
+        <w:t>≤</w:t>
+      </w:r>
+      <w:r>
+        <w:rPr>
+          <w:b w:val="false"/>
+          <w:bCs w:val="false"/>
+        </w:rPr>
+        <w:t>250</w:t>
+      </w:r>
+    </w:p>
+    <w:p>
+      <w:pPr>
+        <w:pStyle w:val="PRfrontpage"/>
+        <w:rPr>
+          <w:b w:val="false"/>
+          <w:bCs w:val="false"/>
+        </w:rPr>
+      </w:pPr>
+      <w:r>
+        <w:rPr>
+          <w:b w:val="false"/>
+          <w:bCs w:val="false"/>
+        </w:rPr>
       </w:r>
     </w:p>
     <w:p>
@@ -1960,14 +2082,14 @@
         <w:tblLook w:val="04a0" w:noHBand="0" w:noVBand="1" w:firstColumn="1" w:lastRow="0" w:lastColumn="0" w:firstRow="1"/>
       </w:tblPr>
       <w:tblGrid>
-        <w:gridCol w:w="8515"/>
-        <w:gridCol w:w="845"/>
+        <w:gridCol w:w="8514"/>
+        <w:gridCol w:w="846"/>
       </w:tblGrid>
       <w:tr>
         <w:trPr/>
         <w:tc>
           <w:tcPr>
-            <w:tcW w:w="8515" w:type="dxa"/>
+            <w:tcW w:w="8514" w:type="dxa"/>
             <w:tcBorders>
               <w:top w:val="nil"/>
               <w:start w:val="nil"/>
@@ -2140,7 +2262,7 @@
         </w:tc>
         <w:tc>
           <w:tcPr>
-            <w:tcW w:w="845" w:type="dxa"/>
+            <w:tcW w:w="846" w:type="dxa"/>
             <w:tcBorders>
               <w:top w:val="nil"/>
               <w:start w:val="nil"/>
@@ -2282,11 +2404,7 @@
       </w:pPr>
       <w:r>
         <w:rPr/>
-        <w:t xml:space="preserve">Open Science </w:t>
-      </w:r>
-      <w:r>
-        <w:rPr/>
-        <w:t>Declarations</w:t>
+        <w:t>Open Science Declarations</w:t>
       </w:r>
     </w:p>
     <w:p>
@@ -2521,7 +2639,15 @@
       </w:pPr>
       <w:r>
         <w:rPr/>
-        <w:t>Appendices are optional sections. Each table or figure in appendix should be labeled starting with the corresponding appendix letter (e.g., Table A1).</w:t>
+        <w:t xml:space="preserve">Appendices are optional sections. Each table or figure in </w:t>
+      </w:r>
+      <w:r>
+        <w:rPr/>
+        <w:t xml:space="preserve">an </w:t>
+      </w:r>
+      <w:r>
+        <w:rPr/>
+        <w:t>appendix should be labeled starting with the corresponding appendix letter (e.g., Table A1).</w:t>
       </w:r>
     </w:p>
     <w:p>
@@ -2532,17 +2658,50 @@
       </w:pPr>
       <w:r>
         <w:rPr/>
-        <w:t>Appendix B</w:t>
-      </w:r>
-    </w:p>
-    <w:p>
-      <w:pPr>
-        <w:pStyle w:val="PRORStitle"/>
-        <w:ind w:hanging="0" w:start="0"/>
-        <w:rPr/>
-      </w:pPr>
-      <w:r>
-        <w:rPr/>
+        <w:t>Methods</w:t>
+      </w:r>
+    </w:p>
+    <w:p>
+      <w:pPr>
+        <w:pStyle w:val="PRmain"/>
+        <w:widowControl/>
+        <w:suppressAutoHyphens w:val="true"/>
+        <w:bidi w:val="0"/>
+        <w:rPr/>
+      </w:pPr>
+      <w:r>
+        <w:rPr>
+          <w:rFonts w:eastAsia="Aptos" w:cs="" w:cstheme="minorBidi" w:eastAsiaTheme="minorHAnsi"/>
+          <w:color w:val="auto"/>
+          <w:kern w:val="2"/>
+          <w:lang w:val="en-US" w:eastAsia="en-US" w:bidi="ar-SA"/>
+          <w14:ligatures w14:val="standardContextual"/>
+        </w:rPr>
+        <w:t>Methods are an optional section that is used only for the letter format. The methods section must be less than 3000 words in length and contain no tables or figures.</w:t>
+      </w:r>
+    </w:p>
+    <w:p>
+      <w:pPr>
+        <w:pStyle w:val="PRmain"/>
+        <w:widowControl/>
+        <w:suppressAutoHyphens w:val="true"/>
+        <w:bidi w:val="0"/>
+        <w:rPr>
+          <w:rFonts w:ascii="Aptos" w:hAnsi="Aptos" w:eastAsia="Aptos" w:cs="" w:asciiTheme="minorHAnsi" w:cstheme="minorBidi" w:eastAsiaTheme="minorHAnsi" w:hAnsiTheme="minorHAnsi"/>
+          <w:color w:val="auto"/>
+          <w:kern w:val="2"/>
+          <w:lang w:val="en-US" w:eastAsia="en-US" w:bidi="ar-SA"/>
+          <w14:ligatures w14:val="standardContextual"/>
+        </w:rPr>
+      </w:pPr>
+      <w:r>
+        <w:rPr>
+          <w:rFonts w:eastAsia="Aptos" w:cs="" w:cstheme="minorBidi" w:eastAsiaTheme="minorHAnsi"/>
+          <w:color w:val="auto"/>
+          <w:kern w:val="2"/>
+          <w:lang w:val="en-US" w:eastAsia="en-US" w:bidi="ar-SA"/>
+          <w14:ligatures w14:val="standardContextual"/>
+        </w:rPr>
       </w:r>
     </w:p>
     <w:p>
@@ -2759,7 +2918,7 @@
         </w:r>
         <w:r>
           <w:rPr/>
-          <w:t>10</w:t>
+          <w:t>11</w:t>
         </w:r>
         <w:r>
           <w:rPr/>

</xml_diff>